<commit_message>
Added comparison of Volume & Closing price for each company
</commit_message>
<xml_diff>
--- a/04 Tableau Workbooks/Tableau explanation.docx
+++ b/04 Tableau Workbooks/Tableau explanation.docx
@@ -190,9 +190,74 @@
       </w:r>
     </w:p>
     <w:p>
+      <w:pPr>
+        <w:pStyle w:val="ListParagraph"/>
+        <w:numPr>
+          <w:ilvl w:val="0"/>
+          <w:numId w:val="1"/>
+        </w:numPr>
+        <w:ind w:left="360"/>
+      </w:pPr>
+      <w:r>
+        <w:rPr>
+          <w:b/>
+          <w:u w:val="single"/>
+        </w:rPr>
+        <w:t>Asif 4, 5, 6</w:t>
+      </w:r>
+    </w:p>
+    <w:p>
+      <w:pPr>
+        <w:pStyle w:val="ListParagraph"/>
+        <w:numPr>
+          <w:ilvl w:val="0"/>
+          <w:numId w:val="3"/>
+        </w:numPr>
+        <w:ind w:left="900"/>
+      </w:pPr>
+      <w:r>
+        <w:t xml:space="preserve">These sheets Graph the </w:t>
+      </w:r>
+      <w:proofErr w:type="gramStart"/>
+      <w:r>
+        <w:t>MAX(</w:t>
+      </w:r>
+      <w:proofErr w:type="gramEnd"/>
+      <w:r>
+        <w:t>Volume) and color depending on difference in Adjusted Closing Price.</w:t>
+      </w:r>
+    </w:p>
+    <w:p>
+      <w:pPr>
+        <w:pStyle w:val="ListParagraph"/>
+        <w:numPr>
+          <w:ilvl w:val="0"/>
+          <w:numId w:val="3"/>
+        </w:numPr>
+        <w:ind w:left="900"/>
+      </w:pPr>
+      <w:r>
+        <w:t>They show how volume effects the closing price of each day.</w:t>
+      </w:r>
+    </w:p>
+    <w:p>
+      <w:pPr>
+        <w:pStyle w:val="ListParagraph"/>
+        <w:numPr>
+          <w:ilvl w:val="0"/>
+          <w:numId w:val="3"/>
+        </w:numPr>
+        <w:ind w:left="900"/>
+      </w:pPr>
+      <w:r>
+        <w:t>Also show the percent difference in volume.</w:t>
+      </w:r>
+    </w:p>
+    <w:p>
       <w:bookmarkStart w:id="0" w:name="_GoBack"/>
       <w:bookmarkEnd w:id="0"/>
     </w:p>
+    <w:p/>
     <w:sectPr>
       <w:pgSz w:w="12240" w:h="15840"/>
       <w:pgMar w:top="1440" w:right="1440" w:bottom="1440" w:left="1440" w:header="720" w:footer="720" w:gutter="0"/>
@@ -206,9 +271,122 @@
 <file path=word/numbering.xml><?xml version="1.0" encoding="utf-8"?>
 <w:numbering xmlns:wpc="http://schemas.microsoft.com/office/word/2010/wordprocessingCanvas" xmlns:mc="http://schemas.openxmlformats.org/markup-compatibility/2006" xmlns:o="urn:schemas-microsoft-com:office:office" xmlns:r="http://schemas.openxmlformats.org/officeDocument/2006/relationships" xmlns:m="http://schemas.openxmlformats.org/officeDocument/2006/math" xmlns:v="urn:schemas-microsoft-com:vml" xmlns:wp14="http://schemas.microsoft.com/office/word/2010/wordprocessingDrawing" xmlns:wp="http://schemas.openxmlformats.org/drawingml/2006/wordprocessingDrawing" xmlns:w10="urn:schemas-microsoft-com:office:word" xmlns:w="http://schemas.openxmlformats.org/wordprocessingml/2006/main" xmlns:w14="http://schemas.microsoft.com/office/word/2010/wordml" xmlns:w15="http://schemas.microsoft.com/office/word/2012/wordml" xmlns:wpg="http://schemas.microsoft.com/office/word/2010/wordprocessingGroup" xmlns:wpi="http://schemas.microsoft.com/office/word/2010/wordprocessingInk" xmlns:wne="http://schemas.microsoft.com/office/word/2006/wordml" xmlns:wps="http://schemas.microsoft.com/office/word/2010/wordprocessingShape" mc:Ignorable="w14 w15 wp14">
   <w:abstractNum w:abstractNumId="0">
+    <w:nsid w:val="4BE13183"/>
+    <w:multiLevelType w:val="hybridMultilevel"/>
+    <w:tmpl w:val="36B8977A"/>
+    <w:lvl w:ilvl="0" w:tplc="04090001">
+      <w:start w:val="1"/>
+      <w:numFmt w:val="bullet"/>
+      <w:lvlText w:val=""/>
+      <w:lvlJc w:val="left"/>
+      <w:pPr>
+        <w:ind w:left="1080" w:hanging="360"/>
+      </w:pPr>
+      <w:rPr>
+        <w:rFonts w:ascii="Symbol" w:hAnsi="Symbol" w:hint="default"/>
+      </w:rPr>
+    </w:lvl>
+    <w:lvl w:ilvl="1" w:tplc="04090003" w:tentative="1">
+      <w:start w:val="1"/>
+      <w:numFmt w:val="bullet"/>
+      <w:lvlText w:val="o"/>
+      <w:lvlJc w:val="left"/>
+      <w:pPr>
+        <w:ind w:left="1800" w:hanging="360"/>
+      </w:pPr>
+      <w:rPr>
+        <w:rFonts w:ascii="Courier New" w:hAnsi="Courier New" w:cs="Courier New" w:hint="default"/>
+      </w:rPr>
+    </w:lvl>
+    <w:lvl w:ilvl="2" w:tplc="04090005" w:tentative="1">
+      <w:start w:val="1"/>
+      <w:numFmt w:val="bullet"/>
+      <w:lvlText w:val=""/>
+      <w:lvlJc w:val="left"/>
+      <w:pPr>
+        <w:ind w:left="2520" w:hanging="360"/>
+      </w:pPr>
+      <w:rPr>
+        <w:rFonts w:ascii="Wingdings" w:hAnsi="Wingdings" w:hint="default"/>
+      </w:rPr>
+    </w:lvl>
+    <w:lvl w:ilvl="3" w:tplc="04090001" w:tentative="1">
+      <w:start w:val="1"/>
+      <w:numFmt w:val="bullet"/>
+      <w:lvlText w:val=""/>
+      <w:lvlJc w:val="left"/>
+      <w:pPr>
+        <w:ind w:left="3240" w:hanging="360"/>
+      </w:pPr>
+      <w:rPr>
+        <w:rFonts w:ascii="Symbol" w:hAnsi="Symbol" w:hint="default"/>
+      </w:rPr>
+    </w:lvl>
+    <w:lvl w:ilvl="4" w:tplc="04090003" w:tentative="1">
+      <w:start w:val="1"/>
+      <w:numFmt w:val="bullet"/>
+      <w:lvlText w:val="o"/>
+      <w:lvlJc w:val="left"/>
+      <w:pPr>
+        <w:ind w:left="3960" w:hanging="360"/>
+      </w:pPr>
+      <w:rPr>
+        <w:rFonts w:ascii="Courier New" w:hAnsi="Courier New" w:cs="Courier New" w:hint="default"/>
+      </w:rPr>
+    </w:lvl>
+    <w:lvl w:ilvl="5" w:tplc="04090005" w:tentative="1">
+      <w:start w:val="1"/>
+      <w:numFmt w:val="bullet"/>
+      <w:lvlText w:val=""/>
+      <w:lvlJc w:val="left"/>
+      <w:pPr>
+        <w:ind w:left="4680" w:hanging="360"/>
+      </w:pPr>
+      <w:rPr>
+        <w:rFonts w:ascii="Wingdings" w:hAnsi="Wingdings" w:hint="default"/>
+      </w:rPr>
+    </w:lvl>
+    <w:lvl w:ilvl="6" w:tplc="04090001" w:tentative="1">
+      <w:start w:val="1"/>
+      <w:numFmt w:val="bullet"/>
+      <w:lvlText w:val=""/>
+      <w:lvlJc w:val="left"/>
+      <w:pPr>
+        <w:ind w:left="5400" w:hanging="360"/>
+      </w:pPr>
+      <w:rPr>
+        <w:rFonts w:ascii="Symbol" w:hAnsi="Symbol" w:hint="default"/>
+      </w:rPr>
+    </w:lvl>
+    <w:lvl w:ilvl="7" w:tplc="04090003" w:tentative="1">
+      <w:start w:val="1"/>
+      <w:numFmt w:val="bullet"/>
+      <w:lvlText w:val="o"/>
+      <w:lvlJc w:val="left"/>
+      <w:pPr>
+        <w:ind w:left="6120" w:hanging="360"/>
+      </w:pPr>
+      <w:rPr>
+        <w:rFonts w:ascii="Courier New" w:hAnsi="Courier New" w:cs="Courier New" w:hint="default"/>
+      </w:rPr>
+    </w:lvl>
+    <w:lvl w:ilvl="8" w:tplc="04090005" w:tentative="1">
+      <w:start w:val="1"/>
+      <w:numFmt w:val="bullet"/>
+      <w:lvlText w:val=""/>
+      <w:lvlJc w:val="left"/>
+      <w:pPr>
+        <w:ind w:left="6840" w:hanging="360"/>
+      </w:pPr>
+      <w:rPr>
+        <w:rFonts w:ascii="Wingdings" w:hAnsi="Wingdings" w:hint="default"/>
+      </w:rPr>
+    </w:lvl>
+  </w:abstractNum>
+  <w:abstractNum w:abstractNumId="1">
     <w:nsid w:val="5C736BBD"/>
     <w:multiLevelType w:val="hybridMultilevel"/>
-    <w:tmpl w:val="7DCA4242"/>
+    <w:tmpl w:val="21ECAE60"/>
     <w:lvl w:ilvl="0" w:tplc="0409000F">
       <w:start w:val="1"/>
       <w:numFmt w:val="decimal"/>
@@ -291,7 +469,7 @@
       </w:pPr>
     </w:lvl>
   </w:abstractNum>
-  <w:abstractNum w:abstractNumId="1">
+  <w:abstractNum w:abstractNumId="2">
     <w:nsid w:val="73F26524"/>
     <w:multiLevelType w:val="hybridMultilevel"/>
     <w:tmpl w:val="E49E105E"/>
@@ -405,10 +583,13 @@
     </w:lvl>
   </w:abstractNum>
   <w:num w:numId="1">
-    <w:abstractNumId w:val="0"/>
+    <w:abstractNumId w:val="1"/>
   </w:num>
   <w:num w:numId="2">
-    <w:abstractNumId w:val="1"/>
+    <w:abstractNumId w:val="2"/>
+  </w:num>
+  <w:num w:numId="3">
+    <w:abstractNumId w:val="0"/>
   </w:num>
 </w:numbering>
 </file>

</xml_diff>